<commit_message>
Informe.docx and Montaje final.png
Se añadio foto del montaje final y modifico el informe
</commit_message>
<xml_diff>
--- a/Informe.docx
+++ b/Informe.docx
@@ -36,7 +36,7 @@
           <w:noProof/>
         </w:rPr>
         <w:drawing>
-          <wp:inline distT="0" distB="0" distL="0" distR="0" wp14:anchorId="0B9F7975" wp14:editId="4A69B202">
+          <wp:inline distT="0" distB="0" distL="0" distR="0" wp14:anchorId="0B9F7975" wp14:editId="245AD838">
             <wp:extent cx="4832230" cy="1947545"/>
             <wp:effectExtent l="0" t="0" r="6985" b="0"/>
             <wp:docPr id="2138220449" name="Imagen 1">
@@ -153,7 +153,7 @@
           <w:noProof/>
         </w:rPr>
         <w:drawing>
-          <wp:inline distT="0" distB="0" distL="0" distR="0" wp14:anchorId="0A697B07" wp14:editId="2E0D2C50">
+          <wp:inline distT="0" distB="0" distL="0" distR="0" wp14:anchorId="0A697B07" wp14:editId="4F845FC5">
             <wp:extent cx="4793961" cy="2381250"/>
             <wp:effectExtent l="0" t="0" r="6985" b="0"/>
             <wp:docPr id="523477724" name="Imagen 2"/>
@@ -7622,7 +7622,6 @@
           <w:kern w:val="0"/>
           <w:sz w:val="21"/>
           <w:szCs w:val="21"/>
-          <w:lang w:val="en-US"/>
           <w14:ligatures w14:val="none"/>
         </w:rPr>
       </w:pPr>
@@ -7644,7 +7643,6 @@
           <w:kern w:val="0"/>
           <w:sz w:val="21"/>
           <w:szCs w:val="21"/>
-          <w:lang w:val="en-US"/>
           <w14:ligatures w14:val="none"/>
         </w:rPr>
         <w:t>for</w:t>
@@ -7656,7 +7654,6 @@
           <w:kern w:val="0"/>
           <w:sz w:val="21"/>
           <w:szCs w:val="21"/>
-          <w:lang w:val="en-US"/>
           <w14:ligatures w14:val="none"/>
         </w:rPr>
         <w:t>(</w:t>
@@ -7668,7 +7665,6 @@
           <w:kern w:val="0"/>
           <w:sz w:val="21"/>
           <w:szCs w:val="21"/>
-          <w:lang w:val="en-US"/>
           <w14:ligatures w14:val="none"/>
         </w:rPr>
         <w:t>int</w:t>
@@ -7680,7 +7676,6 @@
           <w:kern w:val="0"/>
           <w:sz w:val="21"/>
           <w:szCs w:val="21"/>
-          <w:lang w:val="en-US"/>
           <w14:ligatures w14:val="none"/>
         </w:rPr>
         <w:t xml:space="preserve"> </w:t>
@@ -7692,7 +7687,6 @@
           <w:kern w:val="0"/>
           <w:sz w:val="21"/>
           <w:szCs w:val="21"/>
-          <w:lang w:val="en-US"/>
           <w14:ligatures w14:val="none"/>
         </w:rPr>
         <w:t>filas</w:t>
@@ -7704,7 +7698,6 @@
           <w:kern w:val="0"/>
           <w:sz w:val="21"/>
           <w:szCs w:val="21"/>
-          <w:lang w:val="en-US"/>
           <w14:ligatures w14:val="none"/>
         </w:rPr>
         <w:t>=</w:t>
@@ -7716,7 +7709,6 @@
           <w:kern w:val="0"/>
           <w:sz w:val="21"/>
           <w:szCs w:val="21"/>
-          <w:lang w:val="en-US"/>
           <w14:ligatures w14:val="none"/>
         </w:rPr>
         <w:t>0</w:t>
@@ -7728,7 +7720,6 @@
           <w:kern w:val="0"/>
           <w:sz w:val="21"/>
           <w:szCs w:val="21"/>
-          <w:lang w:val="en-US"/>
           <w14:ligatures w14:val="none"/>
         </w:rPr>
         <w:t>;</w:t>
@@ -7740,7 +7731,6 @@
           <w:kern w:val="0"/>
           <w:sz w:val="21"/>
           <w:szCs w:val="21"/>
-          <w:lang w:val="en-US"/>
           <w14:ligatures w14:val="none"/>
         </w:rPr>
         <w:t>filas</w:t>
@@ -7752,7 +7742,6 @@
           <w:kern w:val="0"/>
           <w:sz w:val="21"/>
           <w:szCs w:val="21"/>
-          <w:lang w:val="en-US"/>
           <w14:ligatures w14:val="none"/>
         </w:rPr>
         <w:t>&lt;</w:t>
@@ -7764,7 +7753,6 @@
           <w:kern w:val="0"/>
           <w:sz w:val="21"/>
           <w:szCs w:val="21"/>
-          <w:lang w:val="en-US"/>
           <w14:ligatures w14:val="none"/>
         </w:rPr>
         <w:t>4</w:t>
@@ -7776,7 +7764,6 @@
           <w:kern w:val="0"/>
           <w:sz w:val="21"/>
           <w:szCs w:val="21"/>
-          <w:lang w:val="en-US"/>
           <w14:ligatures w14:val="none"/>
         </w:rPr>
         <w:t>;</w:t>
@@ -7788,7 +7775,6 @@
           <w:kern w:val="0"/>
           <w:sz w:val="21"/>
           <w:szCs w:val="21"/>
-          <w:lang w:val="en-US"/>
           <w14:ligatures w14:val="none"/>
         </w:rPr>
         <w:t>filas</w:t>
@@ -7800,7 +7786,6 @@
           <w:kern w:val="0"/>
           <w:sz w:val="21"/>
           <w:szCs w:val="21"/>
-          <w:lang w:val="en-US"/>
           <w14:ligatures w14:val="none"/>
         </w:rPr>
         <w:t>++){</w:t>
@@ -7816,18 +7801,16 @@
           <w:kern w:val="0"/>
           <w:sz w:val="21"/>
           <w:szCs w:val="21"/>
-          <w:lang w:val="en-US"/>
-          <w14:ligatures w14:val="none"/>
-        </w:rPr>
-      </w:pPr>
-      <w:r>
-        <w:rPr>
-          <w:rFonts w:ascii="Consolas" w:eastAsia="Times New Roman" w:hAnsi="Consolas" w:cs="Times New Roman"/>
-          <w:color w:val="DADADA"/>
-          <w:kern w:val="0"/>
-          <w:sz w:val="21"/>
-          <w:szCs w:val="21"/>
-          <w:lang w:val="en-US"/>
+          <w14:ligatures w14:val="none"/>
+        </w:rPr>
+      </w:pPr>
+      <w:r>
+        <w:rPr>
+          <w:rFonts w:ascii="Consolas" w:eastAsia="Times New Roman" w:hAnsi="Consolas" w:cs="Times New Roman"/>
+          <w:color w:val="DADADA"/>
+          <w:kern w:val="0"/>
+          <w:sz w:val="21"/>
+          <w:szCs w:val="21"/>
           <w14:ligatures w14:val="none"/>
         </w:rPr>
         <w:t xml:space="preserve">        </w:t>
@@ -7853,7 +7836,6 @@
           <w:kern w:val="0"/>
           <w:sz w:val="21"/>
           <w:szCs w:val="21"/>
-          <w:lang w:val="en-US"/>
           <w14:ligatures w14:val="none"/>
         </w:rPr>
         <w:t xml:space="preserve">        </w:t>
@@ -9141,6 +9123,7 @@
           <w:kern w:val="0"/>
           <w:sz w:val="21"/>
           <w:szCs w:val="21"/>
+          <w:lang w:val="en-US"/>
           <w14:ligatures w14:val="none"/>
         </w:rPr>
       </w:pPr>
@@ -9162,6 +9145,7 @@
           <w:kern w:val="0"/>
           <w:sz w:val="21"/>
           <w:szCs w:val="21"/>
+          <w:lang w:val="en-US"/>
           <w14:ligatures w14:val="none"/>
         </w:rPr>
         <w:t>cout</w:t>
@@ -9173,6 +9157,7 @@
           <w:kern w:val="0"/>
           <w:sz w:val="21"/>
           <w:szCs w:val="21"/>
+          <w:lang w:val="en-US"/>
           <w14:ligatures w14:val="none"/>
         </w:rPr>
         <w:t>&lt;&lt;</w:t>
@@ -9184,6 +9169,7 @@
           <w:kern w:val="0"/>
           <w:sz w:val="21"/>
           <w:szCs w:val="21"/>
+          <w:lang w:val="en-US"/>
           <w14:ligatures w14:val="none"/>
         </w:rPr>
         <w:t>'</w:t>
@@ -9195,6 +9181,7 @@
           <w:kern w:val="0"/>
           <w:sz w:val="21"/>
           <w:szCs w:val="21"/>
+          <w:lang w:val="en-US"/>
           <w14:ligatures w14:val="none"/>
         </w:rPr>
         <w:t>*</w:t>
@@ -9206,6 +9193,7 @@
           <w:kern w:val="0"/>
           <w:sz w:val="21"/>
           <w:szCs w:val="21"/>
+          <w:lang w:val="en-US"/>
           <w14:ligatures w14:val="none"/>
         </w:rPr>
         <w:t>'</w:t>
@@ -9217,6 +9205,7 @@
           <w:kern w:val="0"/>
           <w:sz w:val="21"/>
           <w:szCs w:val="21"/>
+          <w:lang w:val="en-US"/>
           <w14:ligatures w14:val="none"/>
         </w:rPr>
         <w:t>;</w:t>
@@ -9232,16 +9221,18 @@
           <w:kern w:val="0"/>
           <w:sz w:val="21"/>
           <w:szCs w:val="21"/>
-          <w14:ligatures w14:val="none"/>
-        </w:rPr>
-      </w:pPr>
-      <w:r>
-        <w:rPr>
-          <w:rFonts w:ascii="Consolas" w:eastAsia="Times New Roman" w:hAnsi="Consolas" w:cs="Times New Roman"/>
-          <w:color w:val="DADADA"/>
-          <w:kern w:val="0"/>
-          <w:sz w:val="21"/>
-          <w:szCs w:val="21"/>
+          <w:lang w:val="en-US"/>
+          <w14:ligatures w14:val="none"/>
+        </w:rPr>
+      </w:pPr>
+      <w:r>
+        <w:rPr>
+          <w:rFonts w:ascii="Consolas" w:eastAsia="Times New Roman" w:hAnsi="Consolas" w:cs="Times New Roman"/>
+          <w:color w:val="DADADA"/>
+          <w:kern w:val="0"/>
+          <w:sz w:val="21"/>
+          <w:szCs w:val="21"/>
+          <w:lang w:val="en-US"/>
           <w14:ligatures w14:val="none"/>
         </w:rPr>
         <w:t xml:space="preserve">            </w:t>
@@ -9253,6 +9244,7 @@
           <w:kern w:val="0"/>
           <w:sz w:val="21"/>
           <w:szCs w:val="21"/>
+          <w:lang w:val="en-US"/>
           <w14:ligatures w14:val="none"/>
         </w:rPr>
         <w:t>}</w:t>
@@ -9268,16 +9260,18 @@
           <w:kern w:val="0"/>
           <w:sz w:val="21"/>
           <w:szCs w:val="21"/>
-          <w14:ligatures w14:val="none"/>
-        </w:rPr>
-      </w:pPr>
-      <w:r>
-        <w:rPr>
-          <w:rFonts w:ascii="Consolas" w:eastAsia="Times New Roman" w:hAnsi="Consolas" w:cs="Times New Roman"/>
-          <w:color w:val="DADADA"/>
-          <w:kern w:val="0"/>
-          <w:sz w:val="21"/>
-          <w:szCs w:val="21"/>
+          <w:lang w:val="en-US"/>
+          <w14:ligatures w14:val="none"/>
+        </w:rPr>
+      </w:pPr>
+      <w:r>
+        <w:rPr>
+          <w:rFonts w:ascii="Consolas" w:eastAsia="Times New Roman" w:hAnsi="Consolas" w:cs="Times New Roman"/>
+          <w:color w:val="DADADA"/>
+          <w:kern w:val="0"/>
+          <w:sz w:val="21"/>
+          <w:szCs w:val="21"/>
+          <w:lang w:val="en-US"/>
           <w14:ligatures w14:val="none"/>
         </w:rPr>
         <w:t xml:space="preserve">            </w:t>
@@ -9289,6 +9283,7 @@
           <w:kern w:val="0"/>
           <w:sz w:val="21"/>
           <w:szCs w:val="21"/>
+          <w:lang w:val="en-US"/>
           <w14:ligatures w14:val="none"/>
         </w:rPr>
         <w:t>else</w:t>
@@ -9300,6 +9295,7 @@
           <w:kern w:val="0"/>
           <w:sz w:val="21"/>
           <w:szCs w:val="21"/>
+          <w:lang w:val="en-US"/>
           <w14:ligatures w14:val="none"/>
         </w:rPr>
         <w:t>{</w:t>
@@ -9311,6 +9307,7 @@
           <w:kern w:val="0"/>
           <w:sz w:val="21"/>
           <w:szCs w:val="21"/>
+          <w:lang w:val="en-US"/>
           <w14:ligatures w14:val="none"/>
         </w:rPr>
         <w:t xml:space="preserve"> </w:t>
@@ -9326,16 +9323,18 @@
           <w:kern w:val="0"/>
           <w:sz w:val="21"/>
           <w:szCs w:val="21"/>
-          <w14:ligatures w14:val="none"/>
-        </w:rPr>
-      </w:pPr>
-      <w:r>
-        <w:rPr>
-          <w:rFonts w:ascii="Consolas" w:eastAsia="Times New Roman" w:hAnsi="Consolas" w:cs="Times New Roman"/>
-          <w:color w:val="DADADA"/>
-          <w:kern w:val="0"/>
-          <w:sz w:val="21"/>
-          <w:szCs w:val="21"/>
+          <w:lang w:val="en-US"/>
+          <w14:ligatures w14:val="none"/>
+        </w:rPr>
+      </w:pPr>
+      <w:r>
+        <w:rPr>
+          <w:rFonts w:ascii="Consolas" w:eastAsia="Times New Roman" w:hAnsi="Consolas" w:cs="Times New Roman"/>
+          <w:color w:val="DADADA"/>
+          <w:kern w:val="0"/>
+          <w:sz w:val="21"/>
+          <w:szCs w:val="21"/>
+          <w:lang w:val="en-US"/>
           <w14:ligatures w14:val="none"/>
         </w:rPr>
         <w:t xml:space="preserve">                </w:t>
@@ -9347,6 +9346,7 @@
           <w:kern w:val="0"/>
           <w:sz w:val="21"/>
           <w:szCs w:val="21"/>
+          <w:lang w:val="en-US"/>
           <w14:ligatures w14:val="none"/>
         </w:rPr>
         <w:t>cout</w:t>
@@ -9358,6 +9358,7 @@
           <w:kern w:val="0"/>
           <w:sz w:val="21"/>
           <w:szCs w:val="21"/>
+          <w:lang w:val="en-US"/>
           <w14:ligatures w14:val="none"/>
         </w:rPr>
         <w:t>&lt;&lt;</w:t>
@@ -9369,6 +9370,7 @@
           <w:kern w:val="0"/>
           <w:sz w:val="21"/>
           <w:szCs w:val="21"/>
+          <w:lang w:val="en-US"/>
           <w14:ligatures w14:val="none"/>
         </w:rPr>
         <w:t>'</w:t>
@@ -9380,6 +9382,7 @@
           <w:kern w:val="0"/>
           <w:sz w:val="21"/>
           <w:szCs w:val="21"/>
+          <w:lang w:val="en-US"/>
           <w14:ligatures w14:val="none"/>
         </w:rPr>
         <w:t>-</w:t>
@@ -9391,6 +9394,7 @@
           <w:kern w:val="0"/>
           <w:sz w:val="21"/>
           <w:szCs w:val="21"/>
+          <w:lang w:val="en-US"/>
           <w14:ligatures w14:val="none"/>
         </w:rPr>
         <w:t>'</w:t>
@@ -9402,6 +9406,7 @@
           <w:kern w:val="0"/>
           <w:sz w:val="21"/>
           <w:szCs w:val="21"/>
+          <w:lang w:val="en-US"/>
           <w14:ligatures w14:val="none"/>
         </w:rPr>
         <w:t>;</w:t>
@@ -9427,6 +9432,7 @@
           <w:kern w:val="0"/>
           <w:sz w:val="21"/>
           <w:szCs w:val="21"/>
+          <w:lang w:val="en-US"/>
           <w14:ligatures w14:val="none"/>
         </w:rPr>
         <w:t xml:space="preserve">                </w:t>
@@ -12004,7 +12010,6 @@
           <w:kern w:val="0"/>
           <w:sz w:val="21"/>
           <w:szCs w:val="21"/>
-          <w:lang w:val="en-US"/>
           <w14:ligatures w14:val="none"/>
         </w:rPr>
       </w:pPr>
@@ -12027,7 +12032,6 @@
           <w:kern w:val="0"/>
           <w:sz w:val="21"/>
           <w:szCs w:val="21"/>
-          <w:lang w:val="en-US"/>
           <w14:ligatures w14:val="none"/>
         </w:rPr>
         <w:t>}</w:t>
@@ -12043,7 +12047,6 @@
           <w:kern w:val="0"/>
           <w:sz w:val="21"/>
           <w:szCs w:val="21"/>
-          <w:lang w:val="en-US"/>
           <w14:ligatures w14:val="none"/>
         </w:rPr>
       </w:pPr>
@@ -12232,7 +12235,6 @@
           <w:kern w:val="0"/>
           <w:sz w:val="21"/>
           <w:szCs w:val="21"/>
-          <w:lang w:val="en-US"/>
           <w14:ligatures w14:val="none"/>
         </w:rPr>
       </w:pPr>
@@ -12254,7 +12256,6 @@
           <w:kern w:val="0"/>
           <w:sz w:val="21"/>
           <w:szCs w:val="21"/>
-          <w:lang w:val="en-US"/>
           <w14:ligatures w14:val="none"/>
         </w:rPr>
         <w:t>for</w:t>
@@ -12266,7 +12267,6 @@
           <w:kern w:val="0"/>
           <w:sz w:val="21"/>
           <w:szCs w:val="21"/>
-          <w:lang w:val="en-US"/>
           <w14:ligatures w14:val="none"/>
         </w:rPr>
         <w:t>(</w:t>
@@ -12278,7 +12278,6 @@
           <w:kern w:val="0"/>
           <w:sz w:val="21"/>
           <w:szCs w:val="21"/>
-          <w:lang w:val="en-US"/>
           <w14:ligatures w14:val="none"/>
         </w:rPr>
         <w:t>int</w:t>
@@ -12290,7 +12289,6 @@
           <w:kern w:val="0"/>
           <w:sz w:val="21"/>
           <w:szCs w:val="21"/>
-          <w:lang w:val="en-US"/>
           <w14:ligatures w14:val="none"/>
         </w:rPr>
         <w:t xml:space="preserve"> </w:t>
@@ -12302,7 +12300,6 @@
           <w:kern w:val="0"/>
           <w:sz w:val="21"/>
           <w:szCs w:val="21"/>
-          <w:lang w:val="en-US"/>
           <w14:ligatures w14:val="none"/>
         </w:rPr>
         <w:t>i</w:t>
@@ -12314,7 +12311,6 @@
           <w:kern w:val="0"/>
           <w:sz w:val="21"/>
           <w:szCs w:val="21"/>
-          <w:lang w:val="en-US"/>
           <w14:ligatures w14:val="none"/>
         </w:rPr>
         <w:t>=</w:t>
@@ -12326,7 +12322,6 @@
           <w:kern w:val="0"/>
           <w:sz w:val="21"/>
           <w:szCs w:val="21"/>
-          <w:lang w:val="en-US"/>
           <w14:ligatures w14:val="none"/>
         </w:rPr>
         <w:t>0</w:t>
@@ -12338,7 +12333,6 @@
           <w:kern w:val="0"/>
           <w:sz w:val="21"/>
           <w:szCs w:val="21"/>
-          <w:lang w:val="en-US"/>
           <w14:ligatures w14:val="none"/>
         </w:rPr>
         <w:t>;</w:t>
@@ -12350,7 +12344,6 @@
           <w:kern w:val="0"/>
           <w:sz w:val="21"/>
           <w:szCs w:val="21"/>
-          <w:lang w:val="en-US"/>
           <w14:ligatures w14:val="none"/>
         </w:rPr>
         <w:t>i</w:t>
@@ -12362,7 +12355,6 @@
           <w:kern w:val="0"/>
           <w:sz w:val="21"/>
           <w:szCs w:val="21"/>
-          <w:lang w:val="en-US"/>
           <w14:ligatures w14:val="none"/>
         </w:rPr>
         <w:t>&lt;</w:t>
@@ -12374,7 +12366,6 @@
           <w:kern w:val="0"/>
           <w:sz w:val="21"/>
           <w:szCs w:val="21"/>
-          <w:lang w:val="en-US"/>
           <w14:ligatures w14:val="none"/>
         </w:rPr>
         <w:t>8</w:t>
@@ -12386,7 +12377,6 @@
           <w:kern w:val="0"/>
           <w:sz w:val="21"/>
           <w:szCs w:val="21"/>
-          <w:lang w:val="en-US"/>
           <w14:ligatures w14:val="none"/>
         </w:rPr>
         <w:t>;</w:t>
@@ -12398,7 +12388,6 @@
           <w:kern w:val="0"/>
           <w:sz w:val="21"/>
           <w:szCs w:val="21"/>
-          <w:lang w:val="en-US"/>
           <w14:ligatures w14:val="none"/>
         </w:rPr>
         <w:t>i</w:t>
@@ -12410,7 +12399,6 @@
           <w:kern w:val="0"/>
           <w:sz w:val="21"/>
           <w:szCs w:val="21"/>
-          <w:lang w:val="en-US"/>
           <w14:ligatures w14:val="none"/>
         </w:rPr>
         <w:t>++){</w:t>
@@ -12426,18 +12414,16 @@
           <w:kern w:val="0"/>
           <w:sz w:val="21"/>
           <w:szCs w:val="21"/>
-          <w:lang w:val="en-US"/>
-          <w14:ligatures w14:val="none"/>
-        </w:rPr>
-      </w:pPr>
-      <w:r>
-        <w:rPr>
-          <w:rFonts w:ascii="Consolas" w:eastAsia="Times New Roman" w:hAnsi="Consolas" w:cs="Times New Roman"/>
-          <w:color w:val="DADADA"/>
-          <w:kern w:val="0"/>
-          <w:sz w:val="21"/>
-          <w:szCs w:val="21"/>
-          <w:lang w:val="en-US"/>
+          <w14:ligatures w14:val="none"/>
+        </w:rPr>
+      </w:pPr>
+      <w:r>
+        <w:rPr>
+          <w:rFonts w:ascii="Consolas" w:eastAsia="Times New Roman" w:hAnsi="Consolas" w:cs="Times New Roman"/>
+          <w:color w:val="DADADA"/>
+          <w:kern w:val="0"/>
+          <w:sz w:val="21"/>
+          <w:szCs w:val="21"/>
           <w14:ligatures w14:val="none"/>
         </w:rPr>
         <w:t xml:space="preserve">        </w:t>
@@ -12449,7 +12435,6 @@
           <w:kern w:val="0"/>
           <w:sz w:val="21"/>
           <w:szCs w:val="21"/>
-          <w:lang w:val="en-US"/>
           <w14:ligatures w14:val="none"/>
         </w:rPr>
         <w:t>if</w:t>
@@ -12461,7 +12446,6 @@
           <w:kern w:val="0"/>
           <w:sz w:val="21"/>
           <w:szCs w:val="21"/>
-          <w:lang w:val="en-US"/>
           <w14:ligatures w14:val="none"/>
         </w:rPr>
         <w:t>(</w:t>
@@ -12473,7 +12457,6 @@
           <w:kern w:val="0"/>
           <w:sz w:val="21"/>
           <w:szCs w:val="21"/>
-          <w:lang w:val="en-US"/>
           <w14:ligatures w14:val="none"/>
         </w:rPr>
         <w:t>arreglo</w:t>
@@ -12485,7 +12468,6 @@
           <w:kern w:val="0"/>
           <w:sz w:val="21"/>
           <w:szCs w:val="21"/>
-          <w:lang w:val="en-US"/>
           <w14:ligatures w14:val="none"/>
         </w:rPr>
         <w:t>[</w:t>
@@ -12497,7 +12479,6 @@
           <w:kern w:val="0"/>
           <w:sz w:val="21"/>
           <w:szCs w:val="21"/>
-          <w:lang w:val="en-US"/>
           <w14:ligatures w14:val="none"/>
         </w:rPr>
         <w:t>contador_2</w:t>
@@ -12509,7 +12490,6 @@
           <w:kern w:val="0"/>
           <w:sz w:val="21"/>
           <w:szCs w:val="21"/>
-          <w:lang w:val="en-US"/>
           <w14:ligatures w14:val="none"/>
         </w:rPr>
         <w:t>]==</w:t>
@@ -12521,7 +12501,6 @@
           <w:kern w:val="0"/>
           <w:sz w:val="21"/>
           <w:szCs w:val="21"/>
-          <w:lang w:val="en-US"/>
           <w14:ligatures w14:val="none"/>
         </w:rPr>
         <w:t>'</w:t>
@@ -12533,7 +12512,6 @@
           <w:kern w:val="0"/>
           <w:sz w:val="21"/>
           <w:szCs w:val="21"/>
-          <w:lang w:val="en-US"/>
           <w14:ligatures w14:val="none"/>
         </w:rPr>
         <w:t>*</w:t>
@@ -12545,7 +12523,6 @@
           <w:kern w:val="0"/>
           <w:sz w:val="21"/>
           <w:szCs w:val="21"/>
-          <w:lang w:val="en-US"/>
           <w14:ligatures w14:val="none"/>
         </w:rPr>
         <w:t>'</w:t>
@@ -12557,7 +12534,6 @@
           <w:kern w:val="0"/>
           <w:sz w:val="21"/>
           <w:szCs w:val="21"/>
-          <w:lang w:val="en-US"/>
           <w14:ligatures w14:val="none"/>
         </w:rPr>
         <w:t>){</w:t>
@@ -12583,7 +12559,6 @@
           <w:kern w:val="0"/>
           <w:sz w:val="21"/>
           <w:szCs w:val="21"/>
-          <w:lang w:val="en-US"/>
           <w14:ligatures w14:val="none"/>
         </w:rPr>
         <w:t xml:space="preserve">            </w:t>
@@ -15459,7 +15434,6 @@
           <w:kern w:val="0"/>
           <w:sz w:val="21"/>
           <w:szCs w:val="21"/>
-          <w:lang w:val="en-US"/>
           <w14:ligatures w14:val="none"/>
         </w:rPr>
       </w:pPr>
@@ -15482,7 +15456,6 @@
           <w:kern w:val="0"/>
           <w:sz w:val="21"/>
           <w:szCs w:val="21"/>
-          <w:lang w:val="en-US"/>
           <w14:ligatures w14:val="none"/>
         </w:rPr>
         <w:t>}</w:t>
@@ -15498,18 +15471,16 @@
           <w:kern w:val="0"/>
           <w:sz w:val="21"/>
           <w:szCs w:val="21"/>
-          <w:lang w:val="en-US"/>
-          <w14:ligatures w14:val="none"/>
-        </w:rPr>
-      </w:pPr>
-      <w:r>
-        <w:rPr>
-          <w:rFonts w:ascii="Consolas" w:eastAsia="Times New Roman" w:hAnsi="Consolas" w:cs="Times New Roman"/>
-          <w:color w:val="DADADA"/>
-          <w:kern w:val="0"/>
-          <w:sz w:val="21"/>
-          <w:szCs w:val="21"/>
-          <w:lang w:val="en-US"/>
+          <w14:ligatures w14:val="none"/>
+        </w:rPr>
+      </w:pPr>
+      <w:r>
+        <w:rPr>
+          <w:rFonts w:ascii="Consolas" w:eastAsia="Times New Roman" w:hAnsi="Consolas" w:cs="Times New Roman"/>
+          <w:color w:val="DADADA"/>
+          <w:kern w:val="0"/>
+          <w:sz w:val="21"/>
+          <w:szCs w:val="21"/>
           <w14:ligatures w14:val="none"/>
         </w:rPr>
         <w:t xml:space="preserve">            </w:t>
@@ -15535,7 +15506,6 @@
           <w:kern w:val="0"/>
           <w:sz w:val="21"/>
           <w:szCs w:val="21"/>
-          <w:lang w:val="en-US"/>
           <w14:ligatures w14:val="none"/>
         </w:rPr>
         <w:t xml:space="preserve">        </w:t>
@@ -15897,7 +15867,6 @@
           <w:kern w:val="0"/>
           <w:sz w:val="21"/>
           <w:szCs w:val="21"/>
-          <w:lang w:val="en-US"/>
           <w14:ligatures w14:val="none"/>
         </w:rPr>
       </w:pPr>
@@ -15919,7 +15888,6 @@
           <w:kern w:val="0"/>
           <w:sz w:val="21"/>
           <w:szCs w:val="21"/>
-          <w:lang w:val="en-US"/>
           <w14:ligatures w14:val="none"/>
         </w:rPr>
         <w:t>for</w:t>
@@ -15931,7 +15899,6 @@
           <w:kern w:val="0"/>
           <w:sz w:val="21"/>
           <w:szCs w:val="21"/>
-          <w:lang w:val="en-US"/>
           <w14:ligatures w14:val="none"/>
         </w:rPr>
         <w:t>(</w:t>
@@ -15943,7 +15910,6 @@
           <w:kern w:val="0"/>
           <w:sz w:val="21"/>
           <w:szCs w:val="21"/>
-          <w:lang w:val="en-US"/>
           <w14:ligatures w14:val="none"/>
         </w:rPr>
         <w:t>int</w:t>
@@ -15955,7 +15921,6 @@
           <w:kern w:val="0"/>
           <w:sz w:val="21"/>
           <w:szCs w:val="21"/>
-          <w:lang w:val="en-US"/>
           <w14:ligatures w14:val="none"/>
         </w:rPr>
         <w:t xml:space="preserve"> </w:t>
@@ -15967,7 +15932,6 @@
           <w:kern w:val="0"/>
           <w:sz w:val="21"/>
           <w:szCs w:val="21"/>
-          <w:lang w:val="en-US"/>
           <w14:ligatures w14:val="none"/>
         </w:rPr>
         <w:t>filas</w:t>
@@ -15979,7 +15943,6 @@
           <w:kern w:val="0"/>
           <w:sz w:val="21"/>
           <w:szCs w:val="21"/>
-          <w:lang w:val="en-US"/>
           <w14:ligatures w14:val="none"/>
         </w:rPr>
         <w:t>=</w:t>
@@ -15991,7 +15954,6 @@
           <w:kern w:val="0"/>
           <w:sz w:val="21"/>
           <w:szCs w:val="21"/>
-          <w:lang w:val="en-US"/>
           <w14:ligatures w14:val="none"/>
         </w:rPr>
         <w:t>0</w:t>
@@ -16003,7 +15965,6 @@
           <w:kern w:val="0"/>
           <w:sz w:val="21"/>
           <w:szCs w:val="21"/>
-          <w:lang w:val="en-US"/>
           <w14:ligatures w14:val="none"/>
         </w:rPr>
         <w:t>;</w:t>
@@ -16015,7 +15976,6 @@
           <w:kern w:val="0"/>
           <w:sz w:val="21"/>
           <w:szCs w:val="21"/>
-          <w:lang w:val="en-US"/>
           <w14:ligatures w14:val="none"/>
         </w:rPr>
         <w:t>filas</w:t>
@@ -16027,7 +15987,6 @@
           <w:kern w:val="0"/>
           <w:sz w:val="21"/>
           <w:szCs w:val="21"/>
-          <w:lang w:val="en-US"/>
           <w14:ligatures w14:val="none"/>
         </w:rPr>
         <w:t>&lt;</w:t>
@@ -16039,7 +15998,6 @@
           <w:kern w:val="0"/>
           <w:sz w:val="21"/>
           <w:szCs w:val="21"/>
-          <w:lang w:val="en-US"/>
           <w14:ligatures w14:val="none"/>
         </w:rPr>
         <w:t>4</w:t>
@@ -16051,7 +16009,6 @@
           <w:kern w:val="0"/>
           <w:sz w:val="21"/>
           <w:szCs w:val="21"/>
-          <w:lang w:val="en-US"/>
           <w14:ligatures w14:val="none"/>
         </w:rPr>
         <w:t>;</w:t>
@@ -16063,7 +16020,6 @@
           <w:kern w:val="0"/>
           <w:sz w:val="21"/>
           <w:szCs w:val="21"/>
-          <w:lang w:val="en-US"/>
           <w14:ligatures w14:val="none"/>
         </w:rPr>
         <w:t>filas</w:t>
@@ -16075,7 +16031,6 @@
           <w:kern w:val="0"/>
           <w:sz w:val="21"/>
           <w:szCs w:val="21"/>
-          <w:lang w:val="en-US"/>
           <w14:ligatures w14:val="none"/>
         </w:rPr>
         <w:t>++){</w:t>
@@ -16091,18 +16046,16 @@
           <w:kern w:val="0"/>
           <w:sz w:val="21"/>
           <w:szCs w:val="21"/>
-          <w:lang w:val="en-US"/>
-          <w14:ligatures w14:val="none"/>
-        </w:rPr>
-      </w:pPr>
-      <w:r>
-        <w:rPr>
-          <w:rFonts w:ascii="Consolas" w:eastAsia="Times New Roman" w:hAnsi="Consolas" w:cs="Times New Roman"/>
-          <w:color w:val="DADADA"/>
-          <w:kern w:val="0"/>
-          <w:sz w:val="21"/>
-          <w:szCs w:val="21"/>
-          <w:lang w:val="en-US"/>
+          <w14:ligatures w14:val="none"/>
+        </w:rPr>
+      </w:pPr>
+      <w:r>
+        <w:rPr>
+          <w:rFonts w:ascii="Consolas" w:eastAsia="Times New Roman" w:hAnsi="Consolas" w:cs="Times New Roman"/>
+          <w:color w:val="DADADA"/>
+          <w:kern w:val="0"/>
+          <w:sz w:val="21"/>
+          <w:szCs w:val="21"/>
           <w14:ligatures w14:val="none"/>
         </w:rPr>
         <w:t xml:space="preserve">        </w:t>
@@ -16118,7 +16071,6 @@
           <w:kern w:val="0"/>
           <w:sz w:val="21"/>
           <w:szCs w:val="21"/>
-          <w:lang w:val="en-US"/>
           <w14:ligatures w14:val="none"/>
         </w:rPr>
       </w:pPr>
@@ -16143,7 +16095,6 @@
           <w:kern w:val="0"/>
           <w:sz w:val="21"/>
           <w:szCs w:val="21"/>
-          <w:lang w:val="en-US"/>
           <w14:ligatures w14:val="none"/>
         </w:rPr>
         <w:t xml:space="preserve">        </w:t>
@@ -16838,7 +16789,6 @@
           <w:kern w:val="0"/>
           <w:sz w:val="21"/>
           <w:szCs w:val="21"/>
-          <w:lang w:val="en-US"/>
           <w14:ligatures w14:val="none"/>
         </w:rPr>
       </w:pPr>
@@ -16861,7 +16811,6 @@
           <w:kern w:val="0"/>
           <w:sz w:val="21"/>
           <w:szCs w:val="21"/>
-          <w:lang w:val="en-US"/>
           <w14:ligatures w14:val="none"/>
         </w:rPr>
         <w:t>}</w:t>
@@ -16877,18 +16826,16 @@
           <w:kern w:val="0"/>
           <w:sz w:val="21"/>
           <w:szCs w:val="21"/>
-          <w:lang w:val="en-US"/>
-          <w14:ligatures w14:val="none"/>
-        </w:rPr>
-      </w:pPr>
-      <w:r>
-        <w:rPr>
-          <w:rFonts w:ascii="Consolas" w:eastAsia="Times New Roman" w:hAnsi="Consolas" w:cs="Times New Roman"/>
-          <w:color w:val="DADADA"/>
-          <w:kern w:val="0"/>
-          <w:sz w:val="21"/>
-          <w:szCs w:val="21"/>
-          <w:lang w:val="en-US"/>
+          <w14:ligatures w14:val="none"/>
+        </w:rPr>
+      </w:pPr>
+      <w:r>
+        <w:rPr>
+          <w:rFonts w:ascii="Consolas" w:eastAsia="Times New Roman" w:hAnsi="Consolas" w:cs="Times New Roman"/>
+          <w:color w:val="DADADA"/>
+          <w:kern w:val="0"/>
+          <w:sz w:val="21"/>
+          <w:szCs w:val="21"/>
           <w14:ligatures w14:val="none"/>
         </w:rPr>
         <w:t xml:space="preserve">            </w:t>
@@ -16914,7 +16861,6 @@
           <w:kern w:val="0"/>
           <w:sz w:val="21"/>
           <w:szCs w:val="21"/>
-          <w:lang w:val="en-US"/>
           <w14:ligatures w14:val="none"/>
         </w:rPr>
         <w:t xml:space="preserve">        </w:t>
@@ -17729,7 +17675,6 @@
           <w:kern w:val="0"/>
           <w:sz w:val="21"/>
           <w:szCs w:val="21"/>
-          <w:lang w:val="en-US"/>
           <w14:ligatures w14:val="none"/>
         </w:rPr>
       </w:pPr>
@@ -17752,7 +17697,6 @@
           <w:kern w:val="0"/>
           <w:sz w:val="21"/>
           <w:szCs w:val="21"/>
-          <w:lang w:val="en-US"/>
           <w14:ligatures w14:val="none"/>
         </w:rPr>
         <w:t>}</w:t>
@@ -17768,18 +17712,16 @@
           <w:kern w:val="0"/>
           <w:sz w:val="21"/>
           <w:szCs w:val="21"/>
-          <w:lang w:val="en-US"/>
-          <w14:ligatures w14:val="none"/>
-        </w:rPr>
-      </w:pPr>
-      <w:r>
-        <w:rPr>
-          <w:rFonts w:ascii="Consolas" w:eastAsia="Times New Roman" w:hAnsi="Consolas" w:cs="Times New Roman"/>
-          <w:color w:val="DADADA"/>
-          <w:kern w:val="0"/>
-          <w:sz w:val="21"/>
-          <w:szCs w:val="21"/>
-          <w:lang w:val="en-US"/>
+          <w14:ligatures w14:val="none"/>
+        </w:rPr>
+      </w:pPr>
+      <w:r>
+        <w:rPr>
+          <w:rFonts w:ascii="Consolas" w:eastAsia="Times New Roman" w:hAnsi="Consolas" w:cs="Times New Roman"/>
+          <w:color w:val="DADADA"/>
+          <w:kern w:val="0"/>
+          <w:sz w:val="21"/>
+          <w:szCs w:val="21"/>
           <w14:ligatures w14:val="none"/>
         </w:rPr>
         <w:t xml:space="preserve">            </w:t>
@@ -17805,7 +17747,6 @@
           <w:kern w:val="0"/>
           <w:sz w:val="21"/>
           <w:szCs w:val="21"/>
-          <w:lang w:val="en-US"/>
           <w14:ligatures w14:val="none"/>
         </w:rPr>
         <w:t xml:space="preserve">        </w:t>
@@ -18646,6 +18587,9 @@
       <w:pPr>
         <w:shd w:val="clear" w:color="auto" w:fill="ACB9CA" w:themeFill="text2" w:themeFillTint="66"/>
         <w:jc w:val="both"/>
+        <w:rPr>
+          <w:lang w:val="en-US"/>
+        </w:rPr>
       </w:pPr>
       <w:r>
         <w:rPr>
@@ -18654,6 +18598,9 @@
         <w:t xml:space="preserve">            </w:t>
       </w:r>
       <w:r>
+        <w:rPr>
+          <w:lang w:val="en-US"/>
+        </w:rPr>
         <w:t xml:space="preserve">else{ </w:t>
       </w:r>
     </w:p>
@@ -18663,6 +18610,9 @@
         <w:jc w:val="both"/>
       </w:pPr>
       <w:r>
+        <w:rPr>
+          <w:lang w:val="en-US"/>
+        </w:rPr>
         <w:t xml:space="preserve">                </w:t>
       </w:r>
       <w:r>
@@ -18673,9 +18623,6 @@
       <w:pPr>
         <w:shd w:val="clear" w:color="auto" w:fill="ACB9CA" w:themeFill="text2" w:themeFillTint="66"/>
         <w:jc w:val="both"/>
-        <w:rPr>
-          <w:lang w:val="en-US"/>
-        </w:rPr>
       </w:pPr>
       <w:r>
         <w:t xml:space="preserve">              </w:t>
@@ -18684,9 +18631,6 @@
         <w:tab/>
       </w:r>
       <w:r>
-        <w:rPr>
-          <w:lang w:val="en-US"/>
-        </w:rPr>
         <w:t>Serial.print('*');</w:t>
       </w:r>
     </w:p>
@@ -18694,14 +18638,8 @@
       <w:pPr>
         <w:shd w:val="clear" w:color="auto" w:fill="ACB9CA" w:themeFill="text2" w:themeFillTint="66"/>
         <w:jc w:val="both"/>
-        <w:rPr>
-          <w:lang w:val="en-US"/>
-        </w:rPr>
-      </w:pPr>
-      <w:r>
-        <w:rPr>
-          <w:lang w:val="en-US"/>
-        </w:rPr>
+      </w:pPr>
+      <w:r>
         <w:t xml:space="preserve">                //Serial.print(columnas);</w:t>
       </w:r>
     </w:p>
@@ -18711,15 +18649,9 @@
         <w:jc w:val="both"/>
       </w:pPr>
       <w:r>
-        <w:rPr>
-          <w:lang w:val="en-US"/>
-        </w:rPr>
         <w:t xml:space="preserve">              </w:t>
       </w:r>
       <w:r>
-        <w:rPr>
-          <w:lang w:val="en-US"/>
-        </w:rPr>
         <w:tab/>
       </w:r>
       <w:r>
@@ -19014,17 +18946,11 @@
       <w:pPr>
         <w:shd w:val="clear" w:color="auto" w:fill="ACB9CA" w:themeFill="text2" w:themeFillTint="66"/>
         <w:jc w:val="both"/>
-        <w:rPr>
-          <w:lang w:val="en-US"/>
-        </w:rPr>
       </w:pPr>
       <w:r>
         <w:t xml:space="preserve">    </w:t>
       </w:r>
       <w:r>
-        <w:rPr>
-          <w:lang w:val="en-US"/>
-        </w:rPr>
         <w:t>for(int filas=0;filas&lt;4;filas++){</w:t>
       </w:r>
     </w:p>
@@ -19034,9 +18960,6 @@
         <w:jc w:val="both"/>
       </w:pPr>
       <w:r>
-        <w:rPr>
-          <w:lang w:val="en-US"/>
-        </w:rPr>
         <w:t xml:space="preserve">        </w:t>
       </w:r>
       <w:r>
@@ -19234,6 +19157,9 @@
       <w:pPr>
         <w:shd w:val="clear" w:color="auto" w:fill="ACB9CA" w:themeFill="text2" w:themeFillTint="66"/>
         <w:jc w:val="both"/>
+        <w:rPr>
+          <w:lang w:val="en-US"/>
+        </w:rPr>
       </w:pPr>
       <w:r>
         <w:rPr>
@@ -19248,6 +19174,9 @@
         <w:tab/>
       </w:r>
       <w:r>
+        <w:rPr>
+          <w:lang w:val="en-US"/>
+        </w:rPr>
         <w:t>Serial.print('.');</w:t>
       </w:r>
     </w:p>
@@ -19255,8 +19184,14 @@
       <w:pPr>
         <w:shd w:val="clear" w:color="auto" w:fill="ACB9CA" w:themeFill="text2" w:themeFillTint="66"/>
         <w:jc w:val="both"/>
-      </w:pPr>
-      <w:r>
+        <w:rPr>
+          <w:lang w:val="en-US"/>
+        </w:rPr>
+      </w:pPr>
+      <w:r>
+        <w:rPr>
+          <w:lang w:val="en-US"/>
+        </w:rPr>
         <w:t xml:space="preserve">            }</w:t>
       </w:r>
     </w:p>
@@ -19264,8 +19199,14 @@
       <w:pPr>
         <w:shd w:val="clear" w:color="auto" w:fill="ACB9CA" w:themeFill="text2" w:themeFillTint="66"/>
         <w:jc w:val="both"/>
-      </w:pPr>
-      <w:r>
+        <w:rPr>
+          <w:lang w:val="en-US"/>
+        </w:rPr>
+      </w:pPr>
+      <w:r>
+        <w:rPr>
+          <w:lang w:val="en-US"/>
+        </w:rPr>
         <w:t xml:space="preserve">        }  </w:t>
       </w:r>
     </w:p>
@@ -19273,11 +19214,20 @@
       <w:pPr>
         <w:shd w:val="clear" w:color="auto" w:fill="ACB9CA" w:themeFill="text2" w:themeFillTint="66"/>
         <w:jc w:val="both"/>
-      </w:pPr>
-      <w:r>
+        <w:rPr>
+          <w:lang w:val="en-US"/>
+        </w:rPr>
+      </w:pPr>
+      <w:r>
+        <w:rPr>
+          <w:lang w:val="en-US"/>
+        </w:rPr>
         <w:t xml:space="preserve">      </w:t>
       </w:r>
       <w:r>
+        <w:rPr>
+          <w:lang w:val="en-US"/>
+        </w:rPr>
         <w:tab/>
         <w:t>Serial.print('\n');</w:t>
       </w:r>
@@ -19288,6 +19238,9 @@
         <w:jc w:val="both"/>
       </w:pPr>
       <w:r>
+        <w:rPr>
+          <w:lang w:val="en-US"/>
+        </w:rPr>
         <w:t xml:space="preserve">        </w:t>
       </w:r>
       <w:r>
@@ -19606,14 +19559,8 @@
         <w:shd w:val="clear" w:color="auto" w:fill="B4C6E7" w:themeFill="accent1" w:themeFillTint="66"/>
         <w:spacing w:line="240" w:lineRule="exact"/>
         <w:jc w:val="both"/>
-        <w:rPr>
-          <w:lang w:val="en-US"/>
-        </w:rPr>
-      </w:pPr>
-      <w:r>
-        <w:rPr>
-          <w:lang w:val="en-US"/>
-        </w:rPr>
+      </w:pPr>
+      <w:r>
         <w:t>int dataPin=10;</w:t>
       </w:r>
     </w:p>
@@ -20824,14 +20771,8 @@
         <w:shd w:val="clear" w:color="auto" w:fill="A8D08D" w:themeFill="accent6" w:themeFillTint="99"/>
         <w:spacing w:line="240" w:lineRule="exact"/>
         <w:jc w:val="both"/>
-        <w:rPr>
-          <w:lang w:val="en-US"/>
-        </w:rPr>
-      </w:pPr>
-      <w:r>
-        <w:rPr>
-          <w:lang w:val="en-US"/>
-        </w:rPr>
+      </w:pPr>
+      <w:r>
         <w:t>int dataPin=10;</w:t>
       </w:r>
     </w:p>
@@ -21320,14 +21261,8 @@
         <w:shd w:val="clear" w:color="auto" w:fill="A8D08D" w:themeFill="accent6" w:themeFillTint="99"/>
         <w:spacing w:line="240" w:lineRule="exact"/>
         <w:jc w:val="both"/>
-        <w:rPr>
-          <w:lang w:val="en-US"/>
-        </w:rPr>
-      </w:pPr>
-      <w:r>
-        <w:rPr>
-          <w:lang w:val="en-US"/>
-        </w:rPr>
+      </w:pPr>
+      <w:r>
         <w:t>int potencia(int col){</w:t>
       </w:r>
     </w:p>
@@ -21341,9 +21276,6 @@
         </w:rPr>
       </w:pPr>
       <w:r>
-        <w:rPr>
-          <w:lang w:val="en-US"/>
-        </w:rPr>
         <w:t xml:space="preserve">    </w:t>
       </w:r>
       <w:r>
@@ -22597,9 +22529,6 @@
         <w:shd w:val="clear" w:color="auto" w:fill="A8D08D" w:themeFill="accent6" w:themeFillTint="99"/>
         <w:spacing w:line="240" w:lineRule="exact"/>
         <w:jc w:val="both"/>
-        <w:rPr>
-          <w:lang w:val="en-US"/>
-        </w:rPr>
       </w:pPr>
       <w:r>
         <w:rPr>
@@ -22608,9 +22537,6 @@
         <w:t xml:space="preserve">    </w:t>
       </w:r>
       <w:r>
-        <w:rPr>
-          <w:lang w:val="en-US"/>
-        </w:rPr>
         <w:t>}</w:t>
       </w:r>
     </w:p>
@@ -22621,9 +22547,6 @@
         <w:jc w:val="both"/>
       </w:pPr>
       <w:r>
-        <w:rPr>
-          <w:lang w:val="en-US"/>
-        </w:rPr>
         <w:t xml:space="preserve">    </w:t>
       </w:r>
       <w:r>
@@ -23787,14 +23710,8 @@
         <w:shd w:val="clear" w:color="auto" w:fill="538135" w:themeFill="accent6" w:themeFillShade="BF"/>
         <w:spacing w:line="240" w:lineRule="exact"/>
         <w:jc w:val="both"/>
-        <w:rPr>
-          <w:lang w:val="en-US"/>
-        </w:rPr>
-      </w:pPr>
-      <w:r>
-        <w:rPr>
-          <w:lang w:val="en-US"/>
-        </w:rPr>
+      </w:pPr>
+      <w:r>
         <w:t>int dataPin=10;</w:t>
       </w:r>
     </w:p>
@@ -27233,9 +27150,6 @@
         <w:shd w:val="clear" w:color="auto" w:fill="538135" w:themeFill="accent6" w:themeFillShade="BF"/>
         <w:spacing w:line="240" w:lineRule="exact"/>
         <w:jc w:val="both"/>
-        <w:rPr>
-          <w:lang w:val="en-US"/>
-        </w:rPr>
       </w:pPr>
       <w:r>
         <w:t xml:space="preserve">  </w:t>
@@ -27244,9 +27158,6 @@
         <w:tab/>
       </w:r>
       <w:r>
-        <w:rPr>
-          <w:lang w:val="en-US"/>
-        </w:rPr>
         <w:t>if(n_3==2){</w:t>
       </w:r>
     </w:p>
@@ -27255,20 +27166,11 @@
         <w:shd w:val="clear" w:color="auto" w:fill="538135" w:themeFill="accent6" w:themeFillShade="BF"/>
         <w:spacing w:line="240" w:lineRule="exact"/>
         <w:jc w:val="both"/>
-        <w:rPr>
-          <w:lang w:val="en-US"/>
-        </w:rPr>
-      </w:pPr>
-      <w:r>
-        <w:rPr>
-          <w:lang w:val="en-US"/>
-        </w:rPr>
+      </w:pPr>
+      <w:r>
         <w:t xml:space="preserve">    </w:t>
       </w:r>
       <w:r>
-        <w:rPr>
-          <w:lang w:val="en-US"/>
-        </w:rPr>
         <w:tab/>
         <w:t>int patron,n,*arreglo_2;</w:t>
       </w:r>
@@ -27280,21 +27182,12 @@
         <w:jc w:val="both"/>
       </w:pPr>
       <w:r>
-        <w:rPr>
-          <w:lang w:val="en-US"/>
-        </w:rPr>
         <w:t xml:space="preserve">  </w:t>
       </w:r>
       <w:r>
-        <w:rPr>
-          <w:lang w:val="en-US"/>
-        </w:rPr>
         <w:tab/>
       </w:r>
       <w:r>
-        <w:rPr>
-          <w:lang w:val="en-US"/>
-        </w:rPr>
         <w:tab/>
       </w:r>
       <w:r>
@@ -28103,14 +27996,12 @@
         <w:rPr>
           <w:sz w:val="20"/>
           <w:szCs w:val="20"/>
-          <w:lang w:val="en-US"/>
-        </w:rPr>
-      </w:pPr>
-      <w:r>
-        <w:rPr>
-          <w:sz w:val="20"/>
-          <w:szCs w:val="20"/>
-          <w:lang w:val="en-US"/>
+        </w:rPr>
+      </w:pPr>
+      <w:r>
+        <w:rPr>
+          <w:sz w:val="20"/>
+          <w:szCs w:val="20"/>
         </w:rPr>
         <w:t>int dataPin=10;</w:t>
       </w:r>
@@ -35271,7 +35162,6 @@
         <w:rPr>
           <w:sz w:val="20"/>
           <w:szCs w:val="20"/>
-          <w:lang w:val="en-US"/>
         </w:rPr>
         <w:t xml:space="preserve">      </w:t>
       </w:r>
@@ -35279,7 +35169,6 @@
         <w:rPr>
           <w:sz w:val="20"/>
           <w:szCs w:val="20"/>
-          <w:lang w:val="en-US"/>
         </w:rPr>
         <w:tab/>
       </w:r>
@@ -35386,6 +35275,14 @@
         </w:rPr>
         <w:t xml:space="preserve">  </w:t>
       </w:r>
+      <w:r>
+        <w:rPr>
+          <w:sz w:val="20"/>
+          <w:szCs w:val="20"/>
+        </w:rPr>
+        <w:tab/>
+        <w:t>}</w:t>
+      </w:r>
     </w:p>
     <w:p>
       <w:pPr>
@@ -35402,37 +35299,11 @@
           <w:sz w:val="20"/>
           <w:szCs w:val="20"/>
         </w:rPr>
-        <w:t xml:space="preserve">  </w:t>
-      </w:r>
-      <w:r>
-        <w:rPr>
-          <w:sz w:val="20"/>
-          <w:szCs w:val="20"/>
-        </w:rPr>
-        <w:tab/>
         <w:t>}</w:t>
       </w:r>
     </w:p>
     <w:p>
       <w:pPr>
-        <w:shd w:val="clear" w:color="auto" w:fill="92D050"/>
-        <w:spacing w:line="240" w:lineRule="atLeast"/>
-        <w:jc w:val="both"/>
-        <w:rPr>
-          <w:sz w:val="20"/>
-          <w:szCs w:val="20"/>
-        </w:rPr>
-      </w:pPr>
-      <w:r>
-        <w:rPr>
-          <w:sz w:val="20"/>
-          <w:szCs w:val="20"/>
-        </w:rPr>
-        <w:t>}</w:t>
-      </w:r>
-    </w:p>
-    <w:p>
-      <w:pPr>
         <w:spacing w:line="240" w:lineRule="exact"/>
         <w:jc w:val="both"/>
       </w:pPr>
@@ -35461,17 +35332,110 @@
         <w:jc w:val="both"/>
       </w:pPr>
       <w:r>
-        <w:t>Ya se genero la funcion de patrón personalizado pero hacerla llevo al descubrimiento de que los elementos se guardan siguiendo el orden del LSB por lo que se debe cambiar lasconexiones en el montaje de Tinkercad para evitar más confusiones en la muestra de patrones y no tener que hacer una nueva funcion para mostrar únicamente el patrón personalizado.</w:t>
-      </w:r>
-    </w:p>
-    <w:p>
-      <w:pPr>
-        <w:spacing w:line="240" w:lineRule="exact"/>
-        <w:jc w:val="both"/>
-      </w:pPr>
-      <w:r>
-        <w:t>También se que es tarde pero voy a descargar el archivo .ino de tinker cad para que después de la fecha de entrega pueda apreciar que no se le hicieron mas modificaciones, además le recuerdo que el código de Arduino esta documentado desde el inicio en este informe.</w:t>
-      </w:r>
+        <w:t xml:space="preserve">Ya se </w:t>
+      </w:r>
+      <w:r>
+        <w:t>generó</w:t>
+      </w:r>
+      <w:r>
+        <w:t xml:space="preserve"> la funcion de patrón personalizado pero hacerla llevo al descubrimiento de que los elementos se guardan siguiendo el orden del LSB por lo que se debe cambiar lasconexiones en el montaje de Tinkercad para evitar más confusiones en la muestra de patrones y no tener que hacer una nueva funcion para mostrar únicamente el patrón personalizado.</w:t>
+      </w:r>
+    </w:p>
+    <w:p>
+      <w:pPr>
+        <w:spacing w:line="240" w:lineRule="exact"/>
+        <w:jc w:val="both"/>
+      </w:pPr>
+      <w:r>
+        <w:t xml:space="preserve">También </w:t>
+      </w:r>
+      <w:r>
+        <w:t>sé</w:t>
+      </w:r>
+      <w:r>
+        <w:t xml:space="preserve"> que es </w:t>
+      </w:r>
+      <w:r>
+        <w:t>tarde,</w:t>
+      </w:r>
+      <w:r>
+        <w:t xml:space="preserve"> pero voy a descargar el </w:t>
+      </w:r>
+      <w:r>
+        <w:t>archivo. ino</w:t>
+      </w:r>
+      <w:r>
+        <w:t xml:space="preserve"> de tinker cad para que después de la fecha de entrega pueda apreciar que no se le hicieron </w:t>
+      </w:r>
+      <w:r>
+        <w:t>más</w:t>
+      </w:r>
+      <w:r>
+        <w:t xml:space="preserve"> modificaciones, además le recuerdo que el código de Arduino </w:t>
+      </w:r>
+      <w:r>
+        <w:t>está</w:t>
+      </w:r>
+      <w:r>
+        <w:t xml:space="preserve"> documentado desde el inicio en este informe.</w:t>
+      </w:r>
+    </w:p>
+    <w:p>
+      <w:pPr>
+        <w:spacing w:line="240" w:lineRule="exact"/>
+        <w:jc w:val="both"/>
+      </w:pPr>
+      <w:r>
+        <w:t>El Word no deja subir una foto del montaje final, asi que se subió al repositorio, sería bueno que en la clase mostrara el profesor como hacer las conexiones con solo dos integrados, sin nada mas que decir y espero que asi sea, doy por finalizado el proyecto.</w:t>
+      </w:r>
+    </w:p>
+    <w:p>
+      <w:pPr>
+        <w:spacing w:line="240" w:lineRule="exact"/>
+        <w:jc w:val="both"/>
+      </w:pPr>
+    </w:p>
+    <w:p>
+      <w:pPr>
+        <w:spacing w:line="240" w:lineRule="exact"/>
+        <w:jc w:val="both"/>
+      </w:pPr>
+    </w:p>
+    <w:p>
+      <w:pPr>
+        <w:spacing w:line="240" w:lineRule="exact"/>
+        <w:jc w:val="both"/>
+      </w:pPr>
+    </w:p>
+    <w:p>
+      <w:pPr>
+        <w:spacing w:line="240" w:lineRule="exact"/>
+        <w:jc w:val="both"/>
+      </w:pPr>
+    </w:p>
+    <w:p>
+      <w:pPr>
+        <w:spacing w:line="240" w:lineRule="exact"/>
+        <w:jc w:val="both"/>
+      </w:pPr>
+    </w:p>
+    <w:p>
+      <w:pPr>
+        <w:spacing w:line="240" w:lineRule="exact"/>
+        <w:jc w:val="both"/>
+      </w:pPr>
+    </w:p>
+    <w:p>
+      <w:pPr>
+        <w:spacing w:line="240" w:lineRule="exact"/>
+        <w:jc w:val="both"/>
+      </w:pPr>
+    </w:p>
+    <w:p>
+      <w:pPr>
+        <w:spacing w:line="240" w:lineRule="exact"/>
+        <w:jc w:val="both"/>
+      </w:pPr>
     </w:p>
     <w:sectPr>
       <w:pgSz w:w="12240" w:h="15840"/>

</xml_diff>